<commit_message>
changed the world description
</commit_message>
<xml_diff>
--- a/Hello World.docx
+++ b/Hello World.docx
@@ -4,16 +4,16 @@
   <w:body>
     <w:p>
       <w:r>
-        <w:t>Hello W</w:t>
+        <w:t>Welcome to my beautiful</w:t>
+      </w:r>
+      <w:r>
+        <w:t xml:space="preserve"> World!</w:t>
+      </w:r>
+      <w:r>
+        <w:t>!!!</w:t>
       </w:r>
       <w:bookmarkStart w:id="0" w:name="_GoBack"/>
-      <w:r>
-        <w:t>o</w:t>
-      </w:r>
       <w:bookmarkEnd w:id="0"/>
-      <w:r>
-        <w:t>rld!</w:t>
-      </w:r>
     </w:p>
     <w:sectPr>
       <w:pgSz w:w="11900" w:h="16840"/>

</xml_diff>